<commit_message>
done with 1st presentation EMS
</commit_message>
<xml_diff>
--- a/2_sem/ISU/lab_2/9492_ISU_viktorov_LR2.docx
+++ b/2_sem/ISU/lab_2/9492_ISU_viktorov_LR2.docx
@@ -247,7 +247,7 @@
         <w:rPr>
           <w:b/>
         </w:rPr>
-        <w:t>практической</w:t>
+        <w:t>лабораторной</w:t>
       </w:r>
       <w:r>
         <w:rPr>
@@ -292,6 +292,7 @@
     <w:p>
       <w:pPr>
         <w:pStyle w:val="Default"/>
+        <w:jc w:val="center"/>
         <w:rPr>
           <w:b/>
           <w:sz w:val="28"/>
@@ -311,7 +312,25 @@
           <w:sz w:val="28"/>
           <w:szCs w:val="28"/>
         </w:rPr>
-        <w:t>ПОСТРОЕНИЕ И ИССЛЕДОВАНИЕ НЕЧЕТКОГО РЕГУЛЯТОРА НА ОСНОВЕ АЛГОРИТМА ТАКАГИ-СУГЕНО</w:t>
+        <w:t>ПОСТРОЕНИЕ И ИССЛЕДОВАНИЕ НЕЧЕТКОГО</w:t>
+      </w:r>
+      <w:r>
+        <w:rPr>
+          <w:b/>
+          <w:bCs/>
+          <w:sz w:val="28"/>
+          <w:szCs w:val="28"/>
+        </w:rPr>
+        <w:t xml:space="preserve"> </w:t>
+      </w:r>
+      <w:r>
+        <w:rPr>
+          <w:b/>
+          <w:bCs/>
+          <w:sz w:val="28"/>
+          <w:szCs w:val="28"/>
+        </w:rPr>
+        <w:t>РЕГУЛЯТОРА НА ОСНОВЕ АЛГОРИТМА ТАКАГИ-СУГЕНО</w:t>
       </w:r>
     </w:p>
     <w:p>
@@ -328,12 +347,22 @@
       <w:pPr>
         <w:widowControl w:val="0"/>
         <w:jc w:val="center"/>
-      </w:pPr>
+        <w:rPr>
+          <w:b/>
+          <w:spacing w:val="5"/>
+        </w:rPr>
+      </w:pPr>
+      <w:r>
+        <w:rPr>
+          <w:b/>
+          <w:spacing w:val="5"/>
+        </w:rPr>
+        <w:t>Вариант 1</w:t>
+      </w:r>
     </w:p>
     <w:p>
       <w:pPr>
         <w:widowControl w:val="0"/>
-        <w:jc w:val="center"/>
       </w:pPr>
     </w:p>
     <w:p>
@@ -539,7 +568,6 @@
       <w:pPr>
         <w:rPr>
           <w:szCs w:val="28"/>
-          <w:lang w:val="en-US"/>
         </w:rPr>
       </w:pPr>
       <w:r>
@@ -563,48 +591,22 @@
         <w:rPr>
           <w:szCs w:val="28"/>
         </w:rPr>
-        <w:t xml:space="preserve">построение нечеткого регулятора на основе правила </w:t>
+        <w:t>построение нечеткого регулятора на основе правила не</w:t>
+      </w:r>
+      <w:bookmarkStart w:id="0" w:name="_GoBack"/>
+      <w:bookmarkEnd w:id="0"/>
+      <w:r>
+        <w:rPr>
+          <w:szCs w:val="28"/>
+        </w:rPr>
+        <w:t xml:space="preserve">четкого логического вывода </w:t>
       </w:r>
       <w:proofErr w:type="spellStart"/>
-      <w:proofErr w:type="gramStart"/>
       <w:r>
         <w:rPr>
           <w:szCs w:val="28"/>
         </w:rPr>
-        <w:t>не-</w:t>
-      </w:r>
-      <w:proofErr w:type="spellEnd"/>
-      <w:r>
-        <w:rPr>
-          <w:szCs w:val="28"/>
-        </w:rPr>
-        <w:t xml:space="preserve"> четкого</w:t>
-      </w:r>
-      <w:proofErr w:type="gramEnd"/>
-      <w:r>
-        <w:rPr>
-          <w:szCs w:val="28"/>
-        </w:rPr>
-        <w:t xml:space="preserve"> логического вывода </w:t>
-      </w:r>
-      <w:proofErr w:type="spellStart"/>
-      <w:r>
-        <w:rPr>
-          <w:szCs w:val="28"/>
-        </w:rPr>
-        <w:t>Такаги</w:t>
-      </w:r>
-      <w:r>
-        <w:rPr>
-          <w:szCs w:val="28"/>
-        </w:rPr>
-        <w:t>-</w:t>
-      </w:r>
-      <w:r>
-        <w:rPr>
-          <w:szCs w:val="28"/>
-        </w:rPr>
-        <w:t>Сугено</w:t>
+        <w:t>Такаги-Сугено</w:t>
       </w:r>
       <w:proofErr w:type="spellEnd"/>
       <w:r>
@@ -836,7 +838,53 @@
         <w:t>Для проведения исследования необходимо сначала сконфигурировать нечеткий регулятор</w:t>
       </w:r>
       <w:r>
-        <w:t>. Правила и процесс настройки можно увидеть на рис. 2-4.</w:t>
+        <w:t xml:space="preserve">. </w:t>
+      </w:r>
+      <w:r>
+        <w:t xml:space="preserve">На рисунке 2 представлен вид функций принадлежности, на рисунке 3 показана структура </w:t>
+      </w:r>
+      <w:proofErr w:type="spellStart"/>
+      <w:r>
+        <w:t>нейронечеткого</w:t>
+      </w:r>
+      <w:proofErr w:type="spellEnd"/>
+      <w:r>
+        <w:t xml:space="preserve"> регулятора. Для проведения исследования с были синтезиро</w:t>
+      </w:r>
+      <w:r>
+        <w:t xml:space="preserve">ваны и обучены два одинаковых регулятора </w:t>
+      </w:r>
+      <w:proofErr w:type="spellStart"/>
+      <w:r>
+        <w:t>Такаги-Сугено</w:t>
+      </w:r>
+      <w:proofErr w:type="spellEnd"/>
+      <w:r>
+        <w:t xml:space="preserve">, единственная разница </w:t>
+      </w:r>
+      <w:r>
+        <w:t xml:space="preserve">в них — это количество итераций </w:t>
+      </w:r>
+      <w:r>
+        <w:lastRenderedPageBreak/>
+        <w:t xml:space="preserve">обучения – 25 и 50 соответственно. Далее приведены эксперименты позволяющие оценить разницу регулятора </w:t>
+      </w:r>
+      <w:proofErr w:type="spellStart"/>
+      <w:r>
+        <w:t>Такаги-Сугено</w:t>
+      </w:r>
+      <w:proofErr w:type="spellEnd"/>
+      <w:r>
+        <w:t xml:space="preserve"> и линейного ПД-регулятора, а </w:t>
+      </w:r>
+      <w:r>
+        <w:t>также</w:t>
+      </w:r>
+      <w:r>
+        <w:t xml:space="preserve"> влияние кол</w:t>
+      </w:r>
+      <w:r>
+        <w:t>ичества эпох обучения нейросети на качество регулирования.</w:t>
       </w:r>
     </w:p>
     <w:p>
@@ -848,7 +896,6 @@
         <w:rPr>
           <w:noProof/>
         </w:rPr>
-        <w:lastRenderedPageBreak/>
         <w:drawing>
           <wp:inline distT="0" distB="0" distL="0" distR="0" wp14:anchorId="73255851" wp14:editId="5048794E">
             <wp:extent cx="4518660" cy="3395274"/>
@@ -944,8 +991,8 @@
         </w:rPr>
         <w:drawing>
           <wp:inline distT="0" distB="0" distL="0" distR="0">
-            <wp:extent cx="5941060" cy="4043680"/>
-            <wp:effectExtent l="0" t="0" r="2540" b="0"/>
+            <wp:extent cx="4312920" cy="2935515"/>
+            <wp:effectExtent l="0" t="0" r="0" b="0"/>
             <wp:docPr id="2" name="Рисунок 2"/>
             <wp:cNvGraphicFramePr>
               <a:graphicFrameLocks xmlns:a="http://schemas.openxmlformats.org/drawingml/2006/main" noChangeAspect="1"/>
@@ -972,7 +1019,7 @@
                   <pic:spPr>
                     <a:xfrm>
                       <a:off x="0" y="0"/>
-                      <a:ext cx="5941060" cy="4043680"/>
+                      <a:ext cx="4315694" cy="2937403"/>
                     </a:xfrm>
                     <a:prstGeom prst="rect">
                       <a:avLst/>
@@ -998,14 +1045,36 @@
       <w:r>
         <w:t xml:space="preserve"> </w:t>
       </w:r>
-      <w:fldSimple w:instr=" SEQ Figure \* ARABIC ">
-        <w:r>
-          <w:rPr>
-            <w:noProof/>
-          </w:rPr>
-          <w:t>3</w:t>
-        </w:r>
-      </w:fldSimple>
+      <w:r>
+        <w:rPr>
+          <w:noProof/>
+        </w:rPr>
+        <w:fldChar w:fldCharType="begin"/>
+      </w:r>
+      <w:r>
+        <w:rPr>
+          <w:noProof/>
+        </w:rPr>
+        <w:instrText xml:space="preserve"> SEQ Figure \* ARABIC </w:instrText>
+      </w:r>
+      <w:r>
+        <w:rPr>
+          <w:noProof/>
+        </w:rPr>
+        <w:fldChar w:fldCharType="separate"/>
+      </w:r>
+      <w:r>
+        <w:rPr>
+          <w:noProof/>
+        </w:rPr>
+        <w:t>3</w:t>
+      </w:r>
+      <w:r>
+        <w:rPr>
+          <w:noProof/>
+        </w:rPr>
+        <w:fldChar w:fldCharType="end"/>
+      </w:r>
       <w:r>
         <w:rPr>
           <w:lang w:val="en-US"/>
@@ -1024,21 +1093,274 @@
         <w:t xml:space="preserve"> регулятора</w:t>
       </w:r>
     </w:p>
+    <w:p>
+      <w:pPr>
+        <w:ind w:firstLine="708"/>
+      </w:pPr>
+      <w:r>
+        <w:lastRenderedPageBreak/>
+        <w:t>На рисунке 4 показан сравнительный график переходных процессов при ступенчатом воздействии единичной амплитуды. Как можно заметить – процесс устанавливается в единицу, что свидетельствует об отсутствии статической ошибки.</w:t>
+      </w:r>
+      <w:r>
+        <w:t xml:space="preserve"> </w:t>
+      </w:r>
+      <w:r>
+        <w:t>В таблице 1 приведены количественные показатели переходного процесса. Можно заключить, что более продолжительное обучение не значительно влияет на показатели качества переходного процесса, а линейный регулятор показал наименьшее перерегулирование – 11%.</w:t>
+      </w:r>
+    </w:p>
+    <w:p>
+      <w:pPr>
+        <w:jc w:val="right"/>
+        <w:rPr>
+          <w:i/>
+        </w:rPr>
+      </w:pPr>
+      <w:r>
+        <w:rPr>
+          <w:i/>
+        </w:rPr>
+        <w:t>Таблица 1 – Сравнение показателей качества ПХ</w:t>
+      </w:r>
+    </w:p>
+    <w:tbl>
+      <w:tblPr>
+        <w:tblStyle w:val="af0"/>
+        <w:tblW w:w="0" w:type="auto"/>
+        <w:tblLook w:val="04A0" w:firstRow="1" w:lastRow="0" w:firstColumn="1" w:lastColumn="0" w:noHBand="0" w:noVBand="1"/>
+      </w:tblPr>
+      <w:tblGrid>
+        <w:gridCol w:w="2689"/>
+        <w:gridCol w:w="2693"/>
+        <w:gridCol w:w="3964"/>
+      </w:tblGrid>
+      <w:tr>
+        <w:tc>
+          <w:tcPr>
+            <w:tcW w:w="2689" w:type="dxa"/>
+          </w:tcPr>
+          <w:p>
+            <w:pPr>
+              <w:jc w:val="center"/>
+            </w:pPr>
+          </w:p>
+        </w:tc>
+        <w:tc>
+          <w:tcPr>
+            <w:tcW w:w="2693" w:type="dxa"/>
+          </w:tcPr>
+          <w:p>
+            <w:pPr>
+              <w:jc w:val="center"/>
+            </w:pPr>
+            <w:r>
+              <w:t xml:space="preserve">Перерегулирование, </w:t>
+            </w:r>
+            <w:r>
+              <w:rPr>
+                <w:rFonts w:ascii="Cambria Math" w:hAnsi="Cambria Math"/>
+              </w:rPr>
+              <w:t>σ</w:t>
+            </w:r>
+          </w:p>
+        </w:tc>
+        <w:tc>
+          <w:tcPr>
+            <w:tcW w:w="3964" w:type="dxa"/>
+          </w:tcPr>
+          <w:p>
+            <w:pPr>
+              <w:jc w:val="center"/>
+            </w:pPr>
+            <w:r>
+              <w:t xml:space="preserve">Время переходного процесса (5% критерий), </w:t>
+            </w:r>
+            <w:r>
+              <w:rPr>
+                <w:lang w:val="en-US"/>
+              </w:rPr>
+              <w:t>t</w:t>
+            </w:r>
+          </w:p>
+        </w:tc>
+      </w:tr>
+      <w:tr>
+        <w:tc>
+          <w:tcPr>
+            <w:tcW w:w="2689" w:type="dxa"/>
+          </w:tcPr>
+          <w:p>
+            <w:pPr>
+              <w:jc w:val="center"/>
+            </w:pPr>
+            <w:r>
+              <w:t>ПД-регулятор</w:t>
+            </w:r>
+          </w:p>
+        </w:tc>
+        <w:tc>
+          <w:tcPr>
+            <w:tcW w:w="2693" w:type="dxa"/>
+          </w:tcPr>
+          <w:p>
+            <w:pPr>
+              <w:jc w:val="center"/>
+            </w:pPr>
+            <w:r>
+              <w:t>11</w:t>
+            </w:r>
+            <w:r>
+              <w:t xml:space="preserve"> %</w:t>
+            </w:r>
+          </w:p>
+        </w:tc>
+        <w:tc>
+          <w:tcPr>
+            <w:tcW w:w="3964" w:type="dxa"/>
+          </w:tcPr>
+          <w:p>
+            <w:pPr>
+              <w:jc w:val="center"/>
+            </w:pPr>
+            <w:r>
+              <w:t>0.</w:t>
+            </w:r>
+            <w:r>
+              <w:t>034</w:t>
+            </w:r>
+            <w:r>
+              <w:t xml:space="preserve"> с</w:t>
+            </w:r>
+          </w:p>
+        </w:tc>
+      </w:tr>
+      <w:tr>
+        <w:tc>
+          <w:tcPr>
+            <w:tcW w:w="2689" w:type="dxa"/>
+          </w:tcPr>
+          <w:p>
+            <w:pPr>
+              <w:jc w:val="center"/>
+            </w:pPr>
+            <w:r>
+              <w:t>Нечеткий регулятор</w:t>
+            </w:r>
+          </w:p>
+          <w:p>
+            <w:pPr>
+              <w:jc w:val="center"/>
+            </w:pPr>
+            <w:r>
+              <w:t>25 эпох</w:t>
+            </w:r>
+          </w:p>
+        </w:tc>
+        <w:tc>
+          <w:tcPr>
+            <w:tcW w:w="2693" w:type="dxa"/>
+          </w:tcPr>
+          <w:p>
+            <w:pPr>
+              <w:jc w:val="center"/>
+            </w:pPr>
+            <w:r>
+              <w:t>20</w:t>
+            </w:r>
+            <w:r>
+              <w:t xml:space="preserve"> %</w:t>
+            </w:r>
+          </w:p>
+        </w:tc>
+        <w:tc>
+          <w:tcPr>
+            <w:tcW w:w="3964" w:type="dxa"/>
+          </w:tcPr>
+          <w:p>
+            <w:pPr>
+              <w:jc w:val="center"/>
+            </w:pPr>
+            <w:r>
+              <w:t>0.</w:t>
+            </w:r>
+            <w:r>
+              <w:t>032</w:t>
+            </w:r>
+            <w:r>
+              <w:t xml:space="preserve"> с</w:t>
+            </w:r>
+          </w:p>
+        </w:tc>
+      </w:tr>
+      <w:tr>
+        <w:tc>
+          <w:tcPr>
+            <w:tcW w:w="2689" w:type="dxa"/>
+          </w:tcPr>
+          <w:p>
+            <w:pPr>
+              <w:jc w:val="center"/>
+            </w:pPr>
+            <w:r>
+              <w:t>Нечеткий регулятор</w:t>
+            </w:r>
+          </w:p>
+          <w:p>
+            <w:pPr>
+              <w:jc w:val="center"/>
+            </w:pPr>
+            <w:r>
+              <w:t>50</w:t>
+            </w:r>
+            <w:r>
+              <w:t xml:space="preserve"> эпох</w:t>
+            </w:r>
+          </w:p>
+        </w:tc>
+        <w:tc>
+          <w:tcPr>
+            <w:tcW w:w="2693" w:type="dxa"/>
+          </w:tcPr>
+          <w:p>
+            <w:pPr>
+              <w:jc w:val="center"/>
+            </w:pPr>
+            <w:r>
+              <w:t>21%</w:t>
+            </w:r>
+          </w:p>
+        </w:tc>
+        <w:tc>
+          <w:tcPr>
+            <w:tcW w:w="3964" w:type="dxa"/>
+          </w:tcPr>
+          <w:p>
+            <w:pPr>
+              <w:jc w:val="center"/>
+            </w:pPr>
+            <w:r>
+              <w:t>0.031 с</w:t>
+            </w:r>
+          </w:p>
+        </w:tc>
+      </w:tr>
+    </w:tbl>
     <w:p/>
     <w:p>
       <w:pPr>
         <w:keepNext/>
         <w:jc w:val="center"/>
-      </w:pPr>
-      <w:r>
-        <w:rPr>
-          <w:noProof/>
-        </w:rPr>
-        <w:lastRenderedPageBreak/>
+        <w:rPr>
+          <w:lang w:val="en-US"/>
+        </w:rPr>
+      </w:pPr>
+      <w:r>
+        <w:rPr>
+          <w:noProof/>
+        </w:rPr>
         <w:drawing>
           <wp:inline distT="0" distB="0" distL="0" distR="0">
-            <wp:extent cx="5941060" cy="2774950"/>
-            <wp:effectExtent l="0" t="0" r="2540" b="6350"/>
+            <wp:extent cx="6231995" cy="2910840"/>
+            <wp:effectExtent l="0" t="0" r="0" b="3810"/>
             <wp:docPr id="14" name="Рисунок 14"/>
             <wp:cNvGraphicFramePr>
               <a:graphicFrameLocks xmlns:a="http://schemas.openxmlformats.org/drawingml/2006/main" noChangeAspect="1"/>
@@ -1065,7 +1387,7 @@
                   <pic:spPr>
                     <a:xfrm>
                       <a:off x="0" y="0"/>
-                      <a:ext cx="5941060" cy="2774950"/>
+                      <a:ext cx="6241965" cy="2915497"/>
                     </a:xfrm>
                     <a:prstGeom prst="rect">
                       <a:avLst/>
@@ -1091,19 +1413,60 @@
       <w:r>
         <w:t xml:space="preserve"> </w:t>
       </w:r>
-      <w:fldSimple w:instr=" SEQ Figure \* ARABIC ">
-        <w:r>
-          <w:rPr>
-            <w:noProof/>
-          </w:rPr>
-          <w:t>4</w:t>
-        </w:r>
-      </w:fldSimple>
+      <w:r>
+        <w:rPr>
+          <w:noProof/>
+        </w:rPr>
+        <w:fldChar w:fldCharType="begin"/>
+      </w:r>
+      <w:r>
+        <w:rPr>
+          <w:noProof/>
+        </w:rPr>
+        <w:instrText xml:space="preserve"> SEQ Figure \* ARABIC </w:instrText>
+      </w:r>
+      <w:r>
+        <w:rPr>
+          <w:noProof/>
+        </w:rPr>
+        <w:fldChar w:fldCharType="separate"/>
+      </w:r>
+      <w:r>
+        <w:rPr>
+          <w:noProof/>
+        </w:rPr>
+        <w:t>4</w:t>
+      </w:r>
+      <w:r>
+        <w:rPr>
+          <w:noProof/>
+        </w:rPr>
+        <w:fldChar w:fldCharType="end"/>
+      </w:r>
       <w:r>
         <w:t xml:space="preserve"> - Ступенчатое воздействие</w:t>
       </w:r>
     </w:p>
-    <w:p/>
+    <w:p>
+      <w:pPr>
+        <w:ind w:firstLine="708"/>
+      </w:pPr>
+      <w:r>
+        <w:lastRenderedPageBreak/>
+        <w:t xml:space="preserve">На рисунке 5 изображен сравнительный график переходных процессов при увеличенных коэффициентах объекта управления. Можно заметить, что </w:t>
+      </w:r>
+      <w:r>
+        <w:t xml:space="preserve">у всех систем с течением времени увеличивается амплитуда колебаний, т.е. системы не устойчивы, однако наименьшую скорость увеличения амплитуды показывает регулятор </w:t>
+      </w:r>
+      <w:proofErr w:type="spellStart"/>
+      <w:r>
+        <w:t>Такаги-Сугено</w:t>
+      </w:r>
+      <w:proofErr w:type="spellEnd"/>
+      <w:r>
+        <w:t>, обученный на 50 итерациях.</w:t>
+      </w:r>
+    </w:p>
     <w:p>
       <w:pPr>
         <w:keepNext/>
@@ -1115,8 +1478,8 @@
         </w:rPr>
         <w:drawing>
           <wp:inline distT="0" distB="0" distL="0" distR="0">
-            <wp:extent cx="5941060" cy="3480435"/>
-            <wp:effectExtent l="0" t="0" r="2540" b="5715"/>
+            <wp:extent cx="4792980" cy="2807859"/>
+            <wp:effectExtent l="0" t="0" r="7620" b="0"/>
             <wp:docPr id="15" name="Рисунок 15"/>
             <wp:cNvGraphicFramePr>
               <a:graphicFrameLocks xmlns:a="http://schemas.openxmlformats.org/drawingml/2006/main" noChangeAspect="1"/>
@@ -1129,7 +1492,7 @@
                     <pic:cNvPicPr/>
                   </pic:nvPicPr>
                   <pic:blipFill>
-                    <a:blip r:embed="rId11">
+                    <a:blip r:embed="rId11" cstate="print">
                       <a:extLst>
                         <a:ext uri="{28A0092B-C50C-407E-A947-70E740481C1C}">
                           <a14:useLocalDpi xmlns:a14="http://schemas.microsoft.com/office/drawing/2010/main" val="0"/>
@@ -1143,7 +1506,7 @@
                   <pic:spPr>
                     <a:xfrm>
                       <a:off x="0" y="0"/>
-                      <a:ext cx="5941060" cy="3480435"/>
+                      <a:ext cx="4817295" cy="2822103"/>
                     </a:xfrm>
                     <a:prstGeom prst="rect">
                       <a:avLst/>
@@ -1169,22 +1532,53 @@
       <w:r>
         <w:t xml:space="preserve"> </w:t>
       </w:r>
-      <w:fldSimple w:instr=" SEQ Figure \* ARABIC ">
-        <w:r>
-          <w:rPr>
-            <w:noProof/>
-          </w:rPr>
-          <w:t>5</w:t>
-        </w:r>
-      </w:fldSimple>
-      <w:r>
-        <w:t xml:space="preserve"> - Большие коэффициенты</w:t>
-      </w:r>
-    </w:p>
-    <w:p>
-      <w:pPr>
-        <w:jc w:val="center"/>
-      </w:pPr>
+      <w:r>
+        <w:rPr>
+          <w:noProof/>
+        </w:rPr>
+        <w:fldChar w:fldCharType="begin"/>
+      </w:r>
+      <w:r>
+        <w:rPr>
+          <w:noProof/>
+        </w:rPr>
+        <w:instrText xml:space="preserve"> SEQ Figure \* ARABIC </w:instrText>
+      </w:r>
+      <w:r>
+        <w:rPr>
+          <w:noProof/>
+        </w:rPr>
+        <w:fldChar w:fldCharType="separate"/>
+      </w:r>
+      <w:r>
+        <w:rPr>
+          <w:noProof/>
+        </w:rPr>
+        <w:t>5</w:t>
+      </w:r>
+      <w:r>
+        <w:rPr>
+          <w:noProof/>
+        </w:rPr>
+        <w:fldChar w:fldCharType="end"/>
+      </w:r>
+      <w:r>
+        <w:t xml:space="preserve"> </w:t>
+      </w:r>
+      <w:r>
+        <w:t>–</w:t>
+      </w:r>
+      <w:r>
+        <w:t xml:space="preserve"> Большие коэффициенты</w:t>
+      </w:r>
+    </w:p>
+    <w:p>
+      <w:pPr>
+        <w:ind w:firstLine="708"/>
+      </w:pPr>
+      <w:r>
+        <w:t>После введения насыщения в прямой канал связи системы тоже оказались неустойчивы и получить количественные характеристике не удалось, это продемонстрировано на рисунке 6.</w:t>
+      </w:r>
     </w:p>
     <w:p>
       <w:pPr>
@@ -1195,11 +1589,10 @@
         <w:rPr>
           <w:noProof/>
         </w:rPr>
-        <w:lastRenderedPageBreak/>
         <w:drawing>
           <wp:inline distT="0" distB="0" distL="0" distR="0">
-            <wp:extent cx="5941060" cy="3277235"/>
-            <wp:effectExtent l="0" t="0" r="2540" b="0"/>
+            <wp:extent cx="4808220" cy="2652333"/>
+            <wp:effectExtent l="0" t="0" r="0" b="0"/>
             <wp:docPr id="16" name="Рисунок 16"/>
             <wp:cNvGraphicFramePr>
               <a:graphicFrameLocks xmlns:a="http://schemas.openxmlformats.org/drawingml/2006/main" noChangeAspect="1"/>
@@ -1212,7 +1605,7 @@
                     <pic:cNvPicPr/>
                   </pic:nvPicPr>
                   <pic:blipFill>
-                    <a:blip r:embed="rId12">
+                    <a:blip r:embed="rId12" cstate="print">
                       <a:extLst>
                         <a:ext uri="{28A0092B-C50C-407E-A947-70E740481C1C}">
                           <a14:useLocalDpi xmlns:a14="http://schemas.microsoft.com/office/drawing/2010/main" val="0"/>
@@ -1226,7 +1619,7 @@
                   <pic:spPr>
                     <a:xfrm>
                       <a:off x="0" y="0"/>
-                      <a:ext cx="5941060" cy="3277235"/>
+                      <a:ext cx="4818013" cy="2657735"/>
                     </a:xfrm>
                     <a:prstGeom prst="rect">
                       <a:avLst/>
@@ -1252,19 +1645,72 @@
       <w:r>
         <w:t xml:space="preserve"> </w:t>
       </w:r>
-      <w:fldSimple w:instr=" SEQ Figure \* ARABIC ">
-        <w:r>
-          <w:rPr>
-            <w:noProof/>
-          </w:rPr>
-          <w:t>6</w:t>
-        </w:r>
-      </w:fldSimple>
+      <w:r>
+        <w:rPr>
+          <w:noProof/>
+        </w:rPr>
+        <w:fldChar w:fldCharType="begin"/>
+      </w:r>
+      <w:r>
+        <w:rPr>
+          <w:noProof/>
+        </w:rPr>
+        <w:instrText xml:space="preserve"> SEQ Figure \* ARABIC </w:instrText>
+      </w:r>
+      <w:r>
+        <w:rPr>
+          <w:noProof/>
+        </w:rPr>
+        <w:fldChar w:fldCharType="separate"/>
+      </w:r>
+      <w:r>
+        <w:rPr>
+          <w:noProof/>
+        </w:rPr>
+        <w:t>6</w:t>
+      </w:r>
+      <w:r>
+        <w:rPr>
+          <w:noProof/>
+        </w:rPr>
+        <w:fldChar w:fldCharType="end"/>
+      </w:r>
       <w:r>
         <w:t xml:space="preserve"> - Насыщение по управляющему воздействию</w:t>
       </w:r>
     </w:p>
-    <w:p/>
+    <w:p>
+      <w:pPr>
+        <w:ind w:firstLine="708"/>
+      </w:pPr>
+      <w:r>
+        <w:lastRenderedPageBreak/>
+        <w:t>На рисунке 7 продемонстрированы графики переходных процессов систем при наличии ступенчатого возмущающего воздействия амплитудой 50. Можно заметить, что линейный регулятор хоть и показывает несколько меньшее время переходного процесса, но у нечетких регуляторов значительно меньш</w:t>
+      </w:r>
+      <w:r>
+        <w:t>ая статическая ошибка</w:t>
+      </w:r>
+      <w:r>
+        <w:t xml:space="preserve"> (см. Табл. 2)</w:t>
+      </w:r>
+      <w:r>
+        <w:t>.</w:t>
+      </w:r>
+      <w:r>
+        <w:t xml:space="preserve"> Так же при условии возмущений большой амплитуды </w:t>
+      </w:r>
+      <w:r>
+        <w:t xml:space="preserve">меньшее перерегулирование показал регулятор </w:t>
+      </w:r>
+      <w:proofErr w:type="spellStart"/>
+      <w:r>
+        <w:t>Такаги-Сугено</w:t>
+      </w:r>
+      <w:proofErr w:type="spellEnd"/>
+      <w:r>
+        <w:t xml:space="preserve"> (50 эпох обучения).</w:t>
+      </w:r>
+    </w:p>
     <w:p>
       <w:pPr>
         <w:keepNext/>
@@ -1330,21 +1776,391 @@
       <w:r>
         <w:t xml:space="preserve"> </w:t>
       </w:r>
-      <w:fldSimple w:instr=" SEQ Figure \* ARABIC ">
-        <w:r>
-          <w:rPr>
-            <w:noProof/>
-          </w:rPr>
-          <w:t>7</w:t>
-        </w:r>
-      </w:fldSimple>
-      <w:r>
-        <w:t xml:space="preserve"> – Постоянное возмущающее воздействие величиной 50</w:t>
-      </w:r>
-    </w:p>
+      <w:r>
+        <w:rPr>
+          <w:noProof/>
+        </w:rPr>
+        <w:fldChar w:fldCharType="begin"/>
+      </w:r>
+      <w:r>
+        <w:rPr>
+          <w:noProof/>
+        </w:rPr>
+        <w:instrText xml:space="preserve"> SEQ Figure \* ARABIC </w:instrText>
+      </w:r>
+      <w:r>
+        <w:rPr>
+          <w:noProof/>
+        </w:rPr>
+        <w:fldChar w:fldCharType="separate"/>
+      </w:r>
+      <w:r>
+        <w:rPr>
+          <w:noProof/>
+        </w:rPr>
+        <w:t>7</w:t>
+      </w:r>
+      <w:r>
+        <w:rPr>
+          <w:noProof/>
+        </w:rPr>
+        <w:fldChar w:fldCharType="end"/>
+      </w:r>
+      <w:r>
+        <w:t xml:space="preserve"> – </w:t>
+      </w:r>
+      <w:r>
+        <w:t>Ступенчатое</w:t>
+      </w:r>
+      <w:r>
+        <w:t xml:space="preserve"> возмущающее воздействие </w:t>
+      </w:r>
+      <w:r>
+        <w:t>амплитудой</w:t>
+      </w:r>
+      <w:r>
+        <w:t xml:space="preserve"> 50</w:t>
+      </w:r>
+    </w:p>
+    <w:p>
+      <w:pPr>
+        <w:jc w:val="right"/>
+        <w:rPr>
+          <w:i/>
+        </w:rPr>
+      </w:pPr>
+      <w:r>
+        <w:rPr>
+          <w:i/>
+        </w:rPr>
+        <w:t xml:space="preserve">Таблица </w:t>
+      </w:r>
+      <w:r>
+        <w:rPr>
+          <w:i/>
+        </w:rPr>
+        <w:t>2</w:t>
+      </w:r>
+      <w:r>
+        <w:rPr>
+          <w:i/>
+        </w:rPr>
+        <w:t xml:space="preserve"> – Сравнение показателей качества ПХ</w:t>
+      </w:r>
+    </w:p>
+    <w:tbl>
+      <w:tblPr>
+        <w:tblStyle w:val="af0"/>
+        <w:tblW w:w="9858" w:type="dxa"/>
+        <w:tblLook w:val="04A0" w:firstRow="1" w:lastRow="0" w:firstColumn="1" w:lastColumn="0" w:noHBand="0" w:noVBand="1"/>
+      </w:tblPr>
+      <w:tblGrid>
+        <w:gridCol w:w="2236"/>
+        <w:gridCol w:w="2646"/>
+        <w:gridCol w:w="3183"/>
+        <w:gridCol w:w="1793"/>
+      </w:tblGrid>
+      <w:tr>
+        <w:trPr>
+          <w:trHeight w:val="1327"/>
+        </w:trPr>
+        <w:tc>
+          <w:tcPr>
+            <w:tcW w:w="2238" w:type="dxa"/>
+          </w:tcPr>
+          <w:p>
+            <w:pPr>
+              <w:jc w:val="center"/>
+            </w:pPr>
+          </w:p>
+        </w:tc>
+        <w:tc>
+          <w:tcPr>
+            <w:tcW w:w="2641" w:type="dxa"/>
+          </w:tcPr>
+          <w:p>
+            <w:pPr>
+              <w:jc w:val="center"/>
+            </w:pPr>
+            <w:r>
+              <w:t xml:space="preserve">Перерегулирование, </w:t>
+            </w:r>
+            <w:r>
+              <w:rPr>
+                <w:rFonts w:ascii="Cambria Math" w:hAnsi="Cambria Math"/>
+              </w:rPr>
+              <w:t>σ</w:t>
+            </w:r>
+          </w:p>
+        </w:tc>
+        <w:tc>
+          <w:tcPr>
+            <w:tcW w:w="3186" w:type="dxa"/>
+          </w:tcPr>
+          <w:p>
+            <w:pPr>
+              <w:jc w:val="center"/>
+            </w:pPr>
+            <w:r>
+              <w:t xml:space="preserve">Время переходного процесса </w:t>
+            </w:r>
+          </w:p>
+          <w:p>
+            <w:pPr>
+              <w:jc w:val="center"/>
+            </w:pPr>
+            <w:r>
+              <w:t xml:space="preserve">(5% критерий), </w:t>
+            </w:r>
+            <w:r>
+              <w:rPr>
+                <w:lang w:val="en-US"/>
+              </w:rPr>
+              <w:t>t</w:t>
+            </w:r>
+          </w:p>
+        </w:tc>
+        <w:tc>
+          <w:tcPr>
+            <w:tcW w:w="1793" w:type="dxa"/>
+          </w:tcPr>
+          <w:p>
+            <w:pPr>
+              <w:jc w:val="center"/>
+            </w:pPr>
+            <w:r>
+              <w:t>Статическая ошибка</w:t>
+            </w:r>
+          </w:p>
+        </w:tc>
+      </w:tr>
+      <w:tr>
+        <w:trPr>
+          <w:trHeight w:val="438"/>
+        </w:trPr>
+        <w:tc>
+          <w:tcPr>
+            <w:tcW w:w="2238" w:type="dxa"/>
+          </w:tcPr>
+          <w:p>
+            <w:pPr>
+              <w:jc w:val="center"/>
+            </w:pPr>
+            <w:r>
+              <w:t>ПД-регулятор</w:t>
+            </w:r>
+          </w:p>
+        </w:tc>
+        <w:tc>
+          <w:tcPr>
+            <w:tcW w:w="2641" w:type="dxa"/>
+          </w:tcPr>
+          <w:p>
+            <w:pPr>
+              <w:jc w:val="center"/>
+            </w:pPr>
+            <w:r>
+              <w:t>97</w:t>
+            </w:r>
+            <w:r>
+              <w:t xml:space="preserve"> %</w:t>
+            </w:r>
+          </w:p>
+        </w:tc>
+        <w:tc>
+          <w:tcPr>
+            <w:tcW w:w="3186" w:type="dxa"/>
+          </w:tcPr>
+          <w:p>
+            <w:pPr>
+              <w:jc w:val="center"/>
+            </w:pPr>
+            <w:r>
+              <w:t>0.</w:t>
+            </w:r>
+            <w:r>
+              <w:t>13</w:t>
+            </w:r>
+            <w:r>
+              <w:t xml:space="preserve"> с</w:t>
+            </w:r>
+          </w:p>
+        </w:tc>
+        <w:tc>
+          <w:tcPr>
+            <w:tcW w:w="1793" w:type="dxa"/>
+          </w:tcPr>
+          <w:p>
+            <w:pPr>
+              <w:jc w:val="center"/>
+            </w:pPr>
+            <w:r>
+              <w:t>33%</w:t>
+            </w:r>
+          </w:p>
+        </w:tc>
+      </w:tr>
+      <w:tr>
+        <w:trPr>
+          <w:trHeight w:val="1316"/>
+        </w:trPr>
+        <w:tc>
+          <w:tcPr>
+            <w:tcW w:w="2238" w:type="dxa"/>
+          </w:tcPr>
+          <w:p>
+            <w:pPr>
+              <w:jc w:val="center"/>
+            </w:pPr>
+            <w:r>
+              <w:t>Нечеткий регулятор</w:t>
+            </w:r>
+          </w:p>
+          <w:p>
+            <w:pPr>
+              <w:jc w:val="center"/>
+            </w:pPr>
+            <w:r>
+              <w:t>25 эпох</w:t>
+            </w:r>
+          </w:p>
+        </w:tc>
+        <w:tc>
+          <w:tcPr>
+            <w:tcW w:w="2641" w:type="dxa"/>
+          </w:tcPr>
+          <w:p>
+            <w:pPr>
+              <w:jc w:val="center"/>
+            </w:pPr>
+            <w:r>
+              <w:t>80</w:t>
+            </w:r>
+            <w:r>
+              <w:t xml:space="preserve"> %</w:t>
+            </w:r>
+          </w:p>
+        </w:tc>
+        <w:tc>
+          <w:tcPr>
+            <w:tcW w:w="3186" w:type="dxa"/>
+          </w:tcPr>
+          <w:p>
+            <w:pPr>
+              <w:jc w:val="center"/>
+            </w:pPr>
+            <w:r>
+              <w:t>0.</w:t>
+            </w:r>
+            <w:r>
+              <w:t>2</w:t>
+            </w:r>
+            <w:r>
+              <w:t>2 с</w:t>
+            </w:r>
+          </w:p>
+        </w:tc>
+        <w:tc>
+          <w:tcPr>
+            <w:tcW w:w="1793" w:type="dxa"/>
+          </w:tcPr>
+          <w:p>
+            <w:pPr>
+              <w:jc w:val="center"/>
+            </w:pPr>
+            <w:r>
+              <w:t>25%</w:t>
+            </w:r>
+          </w:p>
+        </w:tc>
+      </w:tr>
+      <w:tr>
+        <w:trPr>
+          <w:trHeight w:val="898"/>
+        </w:trPr>
+        <w:tc>
+          <w:tcPr>
+            <w:tcW w:w="2238" w:type="dxa"/>
+          </w:tcPr>
+          <w:p>
+            <w:pPr>
+              <w:jc w:val="center"/>
+            </w:pPr>
+            <w:r>
+              <w:lastRenderedPageBreak/>
+              <w:t>Нечеткий регулятор</w:t>
+            </w:r>
+          </w:p>
+          <w:p>
+            <w:pPr>
+              <w:jc w:val="center"/>
+            </w:pPr>
+            <w:r>
+              <w:t>50 эпох</w:t>
+            </w:r>
+          </w:p>
+        </w:tc>
+        <w:tc>
+          <w:tcPr>
+            <w:tcW w:w="2641" w:type="dxa"/>
+          </w:tcPr>
+          <w:p>
+            <w:pPr>
+              <w:jc w:val="center"/>
+            </w:pPr>
+            <w:r>
+              <w:t>87</w:t>
+            </w:r>
+            <w:r>
+              <w:t>%</w:t>
+            </w:r>
+          </w:p>
+        </w:tc>
+        <w:tc>
+          <w:tcPr>
+            <w:tcW w:w="3186" w:type="dxa"/>
+          </w:tcPr>
+          <w:p>
+            <w:pPr>
+              <w:jc w:val="center"/>
+            </w:pPr>
+            <w:r>
+              <w:t>0.</w:t>
+            </w:r>
+            <w:r>
+              <w:t>24</w:t>
+            </w:r>
+            <w:r>
+              <w:t xml:space="preserve"> с</w:t>
+            </w:r>
+          </w:p>
+        </w:tc>
+        <w:tc>
+          <w:tcPr>
+            <w:tcW w:w="1793" w:type="dxa"/>
+          </w:tcPr>
+          <w:p>
+            <w:pPr>
+              <w:jc w:val="center"/>
+            </w:pPr>
+            <w:r>
+              <w:t>24%</w:t>
+            </w:r>
+          </w:p>
+        </w:tc>
+      </w:tr>
+    </w:tbl>
     <w:p/>
     <w:p>
       <w:pPr>
+        <w:ind w:firstLine="708"/>
+      </w:pPr>
+      <w:r>
+        <w:t>В условии возмущающего воздействия синусоидальной формы, наименьшую амплитуду колебаний имеет система с нечетким регулятором обученным на 50 итерациях, однако разница со вторым нечетким регулятором незначительна, это показано на рисунке 8.</w:t>
+      </w:r>
+    </w:p>
+    <w:p>
+      <w:pPr>
         <w:keepNext/>
         <w:jc w:val="center"/>
       </w:pPr>
@@ -1352,7 +2168,6 @@
         <w:rPr>
           <w:noProof/>
         </w:rPr>
-        <w:lastRenderedPageBreak/>
         <w:drawing>
           <wp:inline distT="0" distB="0" distL="0" distR="0">
             <wp:extent cx="5941060" cy="2426335"/>
@@ -1409,21 +2224,207 @@
       <w:r>
         <w:t xml:space="preserve"> </w:t>
       </w:r>
-      <w:fldSimple w:instr=" SEQ Figure \* ARABIC ">
-        <w:r>
-          <w:rPr>
-            <w:noProof/>
-          </w:rPr>
-          <w:t>8</w:t>
-        </w:r>
-      </w:fldSimple>
-      <w:r>
-        <w:t xml:space="preserve"> - Синусоидальное возмущающее воздействие амплитудой 20</w:t>
-      </w:r>
-    </w:p>
-    <w:p>
-      <w:bookmarkStart w:id="0" w:name="_GoBack"/>
-      <w:bookmarkEnd w:id="0"/>
+      <w:r>
+        <w:rPr>
+          <w:noProof/>
+        </w:rPr>
+        <w:fldChar w:fldCharType="begin"/>
+      </w:r>
+      <w:r>
+        <w:rPr>
+          <w:noProof/>
+        </w:rPr>
+        <w:instrText xml:space="preserve"> SEQ Figure \* ARABIC </w:instrText>
+      </w:r>
+      <w:r>
+        <w:rPr>
+          <w:noProof/>
+        </w:rPr>
+        <w:fldChar w:fldCharType="separate"/>
+      </w:r>
+      <w:r>
+        <w:rPr>
+          <w:noProof/>
+        </w:rPr>
+        <w:t>8</w:t>
+      </w:r>
+      <w:r>
+        <w:rPr>
+          <w:noProof/>
+        </w:rPr>
+        <w:fldChar w:fldCharType="end"/>
+      </w:r>
+      <w:r>
+        <w:t xml:space="preserve"> </w:t>
+      </w:r>
+      <w:r>
+        <w:t>–</w:t>
+      </w:r>
+      <w:r>
+        <w:t xml:space="preserve"> Синусоидальное возмущающее воздействие амплитудой 20</w:t>
+      </w:r>
+    </w:p>
+    <w:p>
+      <w:pPr>
+        <w:jc w:val="center"/>
+        <w:rPr>
+          <w:b/>
+        </w:rPr>
+      </w:pPr>
+    </w:p>
+    <w:p>
+      <w:pPr>
+        <w:jc w:val="center"/>
+        <w:rPr>
+          <w:b/>
+        </w:rPr>
+      </w:pPr>
+    </w:p>
+    <w:p>
+      <w:pPr>
+        <w:jc w:val="center"/>
+        <w:rPr>
+          <w:b/>
+        </w:rPr>
+      </w:pPr>
+    </w:p>
+    <w:p>
+      <w:pPr>
+        <w:jc w:val="center"/>
+        <w:rPr>
+          <w:b/>
+        </w:rPr>
+      </w:pPr>
+    </w:p>
+    <w:p>
+      <w:pPr>
+        <w:jc w:val="center"/>
+        <w:rPr>
+          <w:b/>
+        </w:rPr>
+      </w:pPr>
+    </w:p>
+    <w:p>
+      <w:pPr>
+        <w:jc w:val="center"/>
+        <w:rPr>
+          <w:b/>
+        </w:rPr>
+      </w:pPr>
+    </w:p>
+    <w:p>
+      <w:pPr>
+        <w:jc w:val="center"/>
+        <w:rPr>
+          <w:b/>
+        </w:rPr>
+      </w:pPr>
+    </w:p>
+    <w:p>
+      <w:pPr>
+        <w:jc w:val="center"/>
+        <w:rPr>
+          <w:b/>
+        </w:rPr>
+      </w:pPr>
+    </w:p>
+    <w:p>
+      <w:pPr>
+        <w:jc w:val="center"/>
+        <w:rPr>
+          <w:b/>
+        </w:rPr>
+      </w:pPr>
+    </w:p>
+    <w:p>
+      <w:pPr>
+        <w:jc w:val="center"/>
+        <w:rPr>
+          <w:b/>
+        </w:rPr>
+      </w:pPr>
+    </w:p>
+    <w:p>
+      <w:pPr>
+        <w:jc w:val="center"/>
+        <w:rPr>
+          <w:b/>
+        </w:rPr>
+      </w:pPr>
+    </w:p>
+    <w:p>
+      <w:pPr>
+        <w:jc w:val="center"/>
+        <w:rPr>
+          <w:b/>
+        </w:rPr>
+      </w:pPr>
+      <w:r>
+        <w:rPr>
+          <w:b/>
+        </w:rPr>
+        <w:lastRenderedPageBreak/>
+        <w:t>Вывод</w:t>
+      </w:r>
+    </w:p>
+    <w:p>
+      <w:pPr>
+        <w:ind w:firstLine="708"/>
+      </w:pPr>
+      <w:r>
+        <w:t xml:space="preserve">В данной лабораторной работе было проведено исследование </w:t>
+      </w:r>
+      <w:proofErr w:type="spellStart"/>
+      <w:r>
+        <w:t>нейронечеткого</w:t>
+      </w:r>
+      <w:proofErr w:type="spellEnd"/>
+      <w:r>
+        <w:t xml:space="preserve"> регулятора </w:t>
+      </w:r>
+      <w:proofErr w:type="spellStart"/>
+      <w:r>
+        <w:t>Такаги-Сугено</w:t>
+      </w:r>
+      <w:proofErr w:type="spellEnd"/>
+      <w:r>
+        <w:t xml:space="preserve"> посредством сравнения его в ряде экспериментов с линейным пропорционально-дифференцирующим регулятором.</w:t>
+      </w:r>
+    </w:p>
+    <w:p>
+      <w:pPr>
+        <w:ind w:firstLine="708"/>
+      </w:pPr>
+      <w:r>
+        <w:t xml:space="preserve">Различные условия эксперимента, такие как увеличенные коэффициенты системы, введение насыщения в прямом канал регулятора, статическое и синусоидальное возмущающее воздействие показали, что </w:t>
+      </w:r>
+      <w:proofErr w:type="spellStart"/>
+      <w:r>
+        <w:t>нейронечеткий</w:t>
+      </w:r>
+      <w:proofErr w:type="spellEnd"/>
+      <w:r>
+        <w:t xml:space="preserve"> регулятор при правильной настройке позволяет достичь лучших показателей качества управления чем ПД-регулятор</w:t>
+      </w:r>
+      <w:r>
+        <w:t>, особенно это актуально для сложных условий, таких как: меняющиеся параметры объекта управления, наличие возмущающих воздействий и другие.</w:t>
+      </w:r>
+    </w:p>
+    <w:p>
+      <w:pPr>
+        <w:ind w:firstLine="708"/>
+      </w:pPr>
+      <w:r>
+        <w:t>Так же в ходе проведения экспериментов был проведен анализ влияния продолжительности обучения нейросети на качество регулирования. Можно сделать заключение о небольшом влиянии «</w:t>
+      </w:r>
+      <w:proofErr w:type="spellStart"/>
+      <w:r>
+        <w:t>дообучения</w:t>
+      </w:r>
+      <w:proofErr w:type="spellEnd"/>
+      <w:r>
+        <w:t>» на показатели качества, однако это связано с тем, что изначально нейросеть была обучена достаточно и показывала маленькую ошибку.</w:t>
+      </w:r>
     </w:p>
     <w:sectPr>
       <w:footerReference w:type="default" r:id="rId15"/>
@@ -1875,7 +2876,7 @@
     <w:lsdException w:name="Table Web 2" w:semiHidden="1" w:unhideWhenUsed="1"/>
     <w:lsdException w:name="Table Web 3" w:semiHidden="1" w:unhideWhenUsed="1"/>
     <w:lsdException w:name="Balloon Text" w:semiHidden="1" w:unhideWhenUsed="1"/>
-    <w:lsdException w:name="Table Grid" w:uiPriority="39"/>
+    <w:lsdException w:name="Table Grid" w:uiPriority="0"/>
     <w:lsdException w:name="Table Theme" w:semiHidden="1" w:unhideWhenUsed="1"/>
     <w:lsdException w:name="Placeholder Text" w:semiHidden="1"/>
     <w:lsdException w:name="No Spacing" w:uiPriority="1" w:qFormat="1"/>

</xml_diff>